<commit_message>
Add a listener to the render function
</commit_message>
<xml_diff>
--- a/ressources/Part_1.docx
+++ b/ressources/Part_1.docx
@@ -263,7 +263,15 @@
     </w:p>
     <w:p>
       <w:r>
-        <w:t>Les données sur les pays proviennent de l’API publique et gratuite Rest countries.</w:t>
+        <w:rPr>
+          <w:b/>
+          <w:bCs/>
+          <w:highlight w:val="yellow"/>
+        </w:rPr>
+        <w:t>Les données sur les pays proviennent de l’API publique et gratuite Rest countries</w:t>
+      </w:r>
+      <w:r>
+        <w:t>.</w:t>
       </w:r>
     </w:p>
     <w:p>
@@ -281,8 +289,14 @@
           <w:ilvl w:val="0"/>
           <w:numId w:val="10"/>
         </w:numPr>
-      </w:pPr>
-      <w:r>
+        <w:rPr>
+          <w:strike/>
+        </w:rPr>
+      </w:pPr>
+      <w:r>
+        <w:rPr>
+          <w:strike/>
+        </w:rPr>
         <w:t>Initialiser un nouveau projet « </w:t>
       </w:r>
       <w:proofErr w:type="spellStart"/>
@@ -290,6 +304,7 @@
         <w:rPr>
           <w:b/>
           <w:bCs/>
+          <w:strike/>
         </w:rPr>
         <w:t>rest</w:t>
       </w:r>
@@ -298,6 +313,7 @@
         <w:rPr>
           <w:b/>
           <w:bCs/>
+          <w:strike/>
         </w:rPr>
         <w:t>-</w:t>
       </w:r>
@@ -305,10 +321,14 @@
         <w:rPr>
           <w:b/>
           <w:bCs/>
+          <w:strike/>
         </w:rPr>
         <w:t>countries</w:t>
       </w:r>
       <w:r>
+        <w:rPr>
+          <w:strike/>
+        </w:rPr>
         <w:t> »</w:t>
       </w:r>
     </w:p>
@@ -321,12 +341,16 @@
         </w:numPr>
       </w:pPr>
       <w:r>
+        <w:rPr>
+          <w:strike/>
+        </w:rPr>
         <w:t xml:space="preserve">Implémenter une page </w:t>
       </w:r>
       <w:r>
         <w:rPr>
           <w:b/>
           <w:bCs/>
+          <w:strike/>
         </w:rPr>
         <w:t>index.html</w:t>
       </w:r>
@@ -341,14 +365,21 @@
           <w:ilvl w:val="1"/>
           <w:numId w:val="10"/>
         </w:numPr>
-      </w:pPr>
-      <w:r>
+        <w:rPr>
+          <w:strike/>
+        </w:rPr>
+      </w:pPr>
+      <w:r>
+        <w:rPr>
+          <w:strike/>
+        </w:rPr>
         <w:t xml:space="preserve">Titre du document : </w:t>
       </w:r>
       <w:r>
         <w:rPr>
           <w:i/>
           <w:iCs/>
+          <w:strike/>
         </w:rPr>
         <w:t xml:space="preserve">Eu - </w:t>
       </w:r>
@@ -357,6 +388,7 @@
         <w:rPr>
           <w:i/>
           <w:iCs/>
+          <w:strike/>
         </w:rPr>
         <w:t>European</w:t>
       </w:r>
@@ -365,6 +397,7 @@
         <w:rPr>
           <w:i/>
           <w:iCs/>
+          <w:strike/>
         </w:rPr>
         <w:t xml:space="preserve"> </w:t>
       </w:r>
@@ -373,6 +406,7 @@
         <w:rPr>
           <w:i/>
           <w:iCs/>
+          <w:strike/>
         </w:rPr>
         <w:t>region</w:t>
       </w:r>
@@ -381,6 +415,7 @@
         <w:rPr>
           <w:i/>
           <w:iCs/>
+          <w:strike/>
         </w:rPr>
         <w:t xml:space="preserve"> countries</w:t>
       </w:r>
@@ -392,18 +427,28 @@
           <w:ilvl w:val="1"/>
           <w:numId w:val="10"/>
         </w:numPr>
-      </w:pPr>
-      <w:r>
+        <w:rPr>
+          <w:strike/>
+        </w:rPr>
+      </w:pPr>
+      <w:r>
+        <w:rPr>
+          <w:strike/>
+        </w:rPr>
         <w:t>Doit avoir une icône de favoris (</w:t>
       </w:r>
       <w:r>
         <w:rPr>
           <w:i/>
           <w:iCs/>
+          <w:strike/>
         </w:rPr>
         <w:t>favicon</w:t>
       </w:r>
       <w:r>
+        <w:rPr>
+          <w:strike/>
+        </w:rPr>
         <w:t>)</w:t>
       </w:r>
     </w:p>
@@ -414,14 +459,26 @@
           <w:ilvl w:val="1"/>
           <w:numId w:val="10"/>
         </w:numPr>
-      </w:pPr>
-      <w:r>
+        <w:rPr>
+          <w:strike/>
+        </w:rPr>
+      </w:pPr>
+      <w:r>
+        <w:rPr>
+          <w:strike/>
+        </w:rPr>
         <w:t>Une barre de navigation</w:t>
       </w:r>
       <w:r>
+        <w:rPr>
+          <w:strike/>
+        </w:rPr>
         <w:t xml:space="preserve"> en haut</w:t>
       </w:r>
       <w:r>
+        <w:rPr>
+          <w:strike/>
+        </w:rPr>
         <w:t xml:space="preserve"> toujours visible même quand on défile la page</w:t>
       </w:r>
     </w:p>
@@ -432,14 +489,26 @@
           <w:ilvl w:val="1"/>
           <w:numId w:val="10"/>
         </w:numPr>
-      </w:pPr>
-      <w:r>
+        <w:rPr>
+          <w:strike/>
+        </w:rPr>
+      </w:pPr>
+      <w:r>
+        <w:rPr>
+          <w:strike/>
+        </w:rPr>
         <w:t>La barre de navigation ne contient à ce stade que le logo « Eu » en texte avec un lien qui renvoi</w:t>
       </w:r>
       <w:r>
+        <w:rPr>
+          <w:strike/>
+        </w:rPr>
         <w:t>e</w:t>
       </w:r>
       <w:r>
+        <w:rPr>
+          <w:strike/>
+        </w:rPr>
         <w:t xml:space="preserve"> vers la page index.html</w:t>
       </w:r>
     </w:p>
@@ -450,14 +519,21 @@
           <w:ilvl w:val="1"/>
           <w:numId w:val="10"/>
         </w:numPr>
-      </w:pPr>
-      <w:r>
+        <w:rPr>
+          <w:strike/>
+        </w:rPr>
+      </w:pPr>
+      <w:r>
+        <w:rPr>
+          <w:strike/>
+        </w:rPr>
         <w:t xml:space="preserve">Le style de la barre de navigation est </w:t>
       </w:r>
       <w:proofErr w:type="spellStart"/>
       <w:r>
         <w:rPr>
           <w:rFonts w:ascii="Courier New" w:hAnsi="Courier New" w:cs="Courier New"/>
+          <w:strike/>
           <w:sz w:val="20"/>
           <w:szCs w:val="20"/>
         </w:rPr>
@@ -472,14 +548,26 @@
           <w:ilvl w:val="1"/>
           <w:numId w:val="10"/>
         </w:numPr>
-      </w:pPr>
-      <w:r>
+        <w:rPr>
+          <w:strike/>
+        </w:rPr>
+      </w:pPr>
+      <w:r>
+        <w:rPr>
+          <w:strike/>
+        </w:rPr>
         <w:t xml:space="preserve">Comportement </w:t>
       </w:r>
       <w:r>
+        <w:rPr>
+          <w:strike/>
+        </w:rPr>
         <w:t>en termes</w:t>
       </w:r>
       <w:r>
+        <w:rPr>
+          <w:strike/>
+        </w:rPr>
         <w:t xml:space="preserve"> d’adaptabilité :</w:t>
       </w:r>
     </w:p>
@@ -490,27 +578,43 @@
           <w:ilvl w:val="2"/>
           <w:numId w:val="10"/>
         </w:numPr>
-      </w:pPr>
-      <w:r>
+        <w:rPr>
+          <w:strike/>
+        </w:rPr>
+      </w:pPr>
+      <w:r>
+        <w:rPr>
+          <w:strike/>
+        </w:rPr>
         <w:t xml:space="preserve">Tout le contenu de la page doit être centré pour écran </w:t>
       </w:r>
       <w:r>
         <w:rPr>
           <w:rFonts w:ascii="Courier New" w:hAnsi="Courier New" w:cs="Courier New"/>
+          <w:strike/>
           <w:sz w:val="20"/>
           <w:szCs w:val="20"/>
         </w:rPr>
         <w:t>xl</w:t>
       </w:r>
       <w:r>
+        <w:rPr>
+          <w:strike/>
+        </w:rPr>
         <w:t xml:space="preserve">, </w:t>
       </w:r>
       <w:proofErr w:type="gramStart"/>
       <w:r>
+        <w:rPr>
+          <w:strike/>
+        </w:rPr>
         <w:t>seul la couleur</w:t>
       </w:r>
       <w:proofErr w:type="gramEnd"/>
       <w:r>
+        <w:rPr>
+          <w:strike/>
+        </w:rPr>
         <w:t xml:space="preserve"> de fond de l’entête est visible sur toute la largeur</w:t>
       </w:r>
     </w:p>
@@ -521,30 +625,49 @@
           <w:ilvl w:val="2"/>
           <w:numId w:val="10"/>
         </w:numPr>
-      </w:pPr>
-      <w:r>
+        <w:rPr>
+          <w:strike/>
+        </w:rPr>
+      </w:pPr>
+      <w:r>
+        <w:rPr>
+          <w:strike/>
+        </w:rPr>
         <w:t>Q</w:t>
       </w:r>
       <w:r>
+        <w:rPr>
+          <w:strike/>
+        </w:rPr>
         <w:t xml:space="preserve">uand on passe le </w:t>
       </w:r>
       <w:proofErr w:type="spellStart"/>
       <w:r>
+        <w:rPr>
+          <w:strike/>
+        </w:rPr>
         <w:t>breakpoint</w:t>
       </w:r>
       <w:proofErr w:type="spellEnd"/>
       <w:r>
+        <w:rPr>
+          <w:strike/>
+        </w:rPr>
         <w:t xml:space="preserve"> </w:t>
       </w:r>
       <w:r>
         <w:rPr>
           <w:rFonts w:ascii="Courier New" w:hAnsi="Courier New" w:cs="Courier New"/>
+          <w:strike/>
           <w:sz w:val="20"/>
           <w:szCs w:val="20"/>
         </w:rPr>
         <w:t>md</w:t>
       </w:r>
       <w:r>
+        <w:rPr>
+          <w:strike/>
+        </w:rPr>
         <w:t xml:space="preserve"> le « burger menu » apparaît même s’il est vide pour le moment car aucun élément dans la barre de navigation</w:t>
       </w:r>
     </w:p>
@@ -555,8 +678,14 @@
           <w:ilvl w:val="1"/>
           <w:numId w:val="10"/>
         </w:numPr>
-      </w:pPr>
-      <w:r>
+        <w:rPr>
+          <w:strike/>
+        </w:rPr>
+      </w:pPr>
+      <w:r>
+        <w:rPr>
+          <w:strike/>
+        </w:rPr>
         <w:t xml:space="preserve">Titre principal de la page : </w:t>
       </w:r>
       <w:proofErr w:type="spellStart"/>
@@ -564,6 +693,7 @@
         <w:rPr>
           <w:i/>
           <w:iCs/>
+          <w:strike/>
         </w:rPr>
         <w:t>European</w:t>
       </w:r>
@@ -572,6 +702,7 @@
         <w:rPr>
           <w:i/>
           <w:iCs/>
+          <w:strike/>
         </w:rPr>
         <w:t xml:space="preserve"> </w:t>
       </w:r>
@@ -580,6 +711,7 @@
         <w:rPr>
           <w:i/>
           <w:iCs/>
+          <w:strike/>
         </w:rPr>
         <w:t>region</w:t>
       </w:r>
@@ -588,6 +720,7 @@
         <w:rPr>
           <w:i/>
           <w:iCs/>
+          <w:strike/>
         </w:rPr>
         <w:t xml:space="preserve"> countries</w:t>
       </w:r>
@@ -600,11 +733,13 @@
           <w:numId w:val="10"/>
         </w:numPr>
         <w:rPr>
+          <w:strike/>
           <w:lang w:val="en-US"/>
         </w:rPr>
       </w:pPr>
       <w:r>
         <w:rPr>
+          <w:strike/>
           <w:lang w:val="en-US"/>
         </w:rPr>
         <w:t xml:space="preserve">Un </w:t>
@@ -612,6 +747,7 @@
       <w:proofErr w:type="spellStart"/>
       <w:r>
         <w:rPr>
+          <w:strike/>
           <w:lang w:val="en-US"/>
         </w:rPr>
         <w:t>paragraphe</w:t>
@@ -619,6 +755,7 @@
       <w:proofErr w:type="spellEnd"/>
       <w:r>
         <w:rPr>
+          <w:strike/>
           <w:lang w:val="en-US"/>
         </w:rPr>
         <w:t xml:space="preserve"> qui </w:t>
@@ -626,6 +763,7 @@
       <w:proofErr w:type="spellStart"/>
       <w:r>
         <w:rPr>
+          <w:strike/>
           <w:lang w:val="en-US"/>
         </w:rPr>
         <w:t>contient</w:t>
@@ -633,6 +771,7 @@
       <w:proofErr w:type="spellEnd"/>
       <w:r>
         <w:rPr>
+          <w:strike/>
           <w:lang w:val="en-US"/>
         </w:rPr>
         <w:t xml:space="preserve"> le </w:t>
@@ -641,6 +780,7 @@
       <w:proofErr w:type="gramStart"/>
       <w:r>
         <w:rPr>
+          <w:strike/>
           <w:lang w:val="en-US"/>
         </w:rPr>
         <w:t>texte</w:t>
@@ -648,6 +788,7 @@
       <w:proofErr w:type="spellEnd"/>
       <w:r>
         <w:rPr>
+          <w:strike/>
           <w:lang w:val="en-US"/>
         </w:rPr>
         <w:t> :</w:t>
@@ -655,6 +796,7 @@
       <w:proofErr w:type="gramEnd"/>
       <w:r>
         <w:rPr>
+          <w:strike/>
           <w:lang w:val="en-US"/>
         </w:rPr>
         <w:t xml:space="preserve"> </w:t>
@@ -663,6 +805,7 @@
         <w:rPr>
           <w:i/>
           <w:iCs/>
+          <w:strike/>
           <w:lang w:val="en-US"/>
         </w:rPr>
         <w:t>Made with HTML 5 and vanilla JavaScript, with the help of Bootstrap 5.</w:t>
@@ -675,29 +818,39 @@
           <w:ilvl w:val="1"/>
           <w:numId w:val="10"/>
         </w:numPr>
-      </w:pPr>
-      <w:r>
-        <w:t>Dans le paragraphe précédent i</w:t>
-      </w:r>
-      <w:r>
-        <w:t xml:space="preserve">l doit y avoir un lien externe (autre onglet) qui </w:t>
-      </w:r>
-      <w:r>
+        <w:rPr>
+          <w:strike/>
+        </w:rPr>
+      </w:pPr>
+      <w:r>
+        <w:rPr>
+          <w:strike/>
+        </w:rPr>
+        <w:t xml:space="preserve">Dans le paragraphe précédent il doit y avoir un lien externe (autre onglet) qui </w:t>
+      </w:r>
+      <w:r>
+        <w:rPr>
+          <w:strike/>
+        </w:rPr>
         <w:t>renvoie</w:t>
       </w:r>
       <w:r>
+        <w:rPr>
+          <w:strike/>
+        </w:rPr>
         <w:t xml:space="preserve"> vers </w:t>
       </w:r>
       <w:r>
-        <w:t xml:space="preserve">https://getbootstrap.com/docs/5.0/getting-started/introduction/ </w:t>
-      </w:r>
-      <w:r>
-        <w:t xml:space="preserve">sur le texte </w:t>
+        <w:rPr>
+          <w:strike/>
+        </w:rPr>
+        <w:t xml:space="preserve">https://getbootstrap.com/docs/5.0/getting-started/introduction/ sur le texte </w:t>
       </w:r>
       <w:r>
         <w:rPr>
           <w:i/>
           <w:iCs/>
+          <w:strike/>
         </w:rPr>
         <w:t>Bootstrap 5</w:t>
       </w:r>
@@ -709,17 +862,21 @@
           <w:ilvl w:val="1"/>
           <w:numId w:val="10"/>
         </w:numPr>
-      </w:pPr>
-      <w:r>
-        <w:t>La liste des pays d</w:t>
-      </w:r>
-      <w:r>
-        <w:t xml:space="preserve">e la région Europe précédée du titre : </w:t>
+        <w:rPr>
+          <w:strike/>
+        </w:rPr>
+      </w:pPr>
+      <w:r>
+        <w:rPr>
+          <w:strike/>
+        </w:rPr>
+        <w:t xml:space="preserve">La liste des pays de la région Europe précédée du titre : </w:t>
       </w:r>
       <w:r>
         <w:rPr>
           <w:i/>
           <w:iCs/>
+          <w:strike/>
         </w:rPr>
         <w:t>List of countries</w:t>
       </w:r>
@@ -734,9 +891,13 @@
         <w:rPr>
           <w:i/>
           <w:iCs/>
-        </w:rPr>
-      </w:pPr>
-      <w:r>
+          <w:strike/>
+        </w:rPr>
+      </w:pPr>
+      <w:r>
+        <w:rPr>
+          <w:strike/>
+        </w:rPr>
         <w:t xml:space="preserve">Après la liste un paragraphe cite la source des pays avec le texte : </w:t>
       </w:r>
       <w:proofErr w:type="gramStart"/>
@@ -744,6 +905,7 @@
         <w:rPr>
           <w:i/>
           <w:iCs/>
+          <w:strike/>
         </w:rPr>
         <w:t>Source:</w:t>
       </w:r>
@@ -752,6 +914,7 @@
         <w:rPr>
           <w:i/>
           <w:iCs/>
+          <w:strike/>
         </w:rPr>
         <w:t xml:space="preserve"> REST Countries.</w:t>
       </w:r>
@@ -763,18 +926,15 @@
           <w:ilvl w:val="1"/>
           <w:numId w:val="10"/>
         </w:numPr>
-      </w:pPr>
-      <w:r>
-        <w:t>Dans le paragraphe précédent i</w:t>
-      </w:r>
-      <w:r>
-        <w:t xml:space="preserve">l doit y avoir un lien externe (autre onglet) qui renvoie vers : </w:t>
-      </w:r>
-      <w:r>
-        <w:t>https://restcountries.com/</w:t>
-      </w:r>
-      <w:r>
-        <w:t xml:space="preserve"> </w:t>
+        <w:rPr>
+          <w:strike/>
+        </w:rPr>
+      </w:pPr>
+      <w:r>
+        <w:rPr>
+          <w:strike/>
+        </w:rPr>
+        <w:t xml:space="preserve">Dans le paragraphe précédent il doit y avoir un lien externe (autre onglet) qui renvoie vers : https://restcountries.com/ </w:t>
       </w:r>
     </w:p>
     <w:p>
@@ -806,8 +966,14 @@
           <w:ilvl w:val="1"/>
           <w:numId w:val="10"/>
         </w:numPr>
-      </w:pPr>
-      <w:r>
+        <w:rPr>
+          <w:strike/>
+        </w:rPr>
+      </w:pPr>
+      <w:r>
+        <w:rPr>
+          <w:strike/>
+        </w:rPr>
         <w:t>Est exécuté au chargement de la page index.html</w:t>
       </w:r>
     </w:p>
@@ -818,8 +984,14 @@
           <w:ilvl w:val="1"/>
           <w:numId w:val="10"/>
         </w:numPr>
-      </w:pPr>
-      <w:r>
+        <w:rPr>
+          <w:strike/>
+        </w:rPr>
+      </w:pPr>
+      <w:r>
+        <w:rPr>
+          <w:strike/>
+        </w:rPr>
         <w:t xml:space="preserve">Au chargement une fonction asynchrone </w:t>
       </w:r>
       <w:proofErr w:type="spellStart"/>
@@ -827,6 +999,7 @@
       <w:r>
         <w:rPr>
           <w:rFonts w:ascii="Courier New" w:hAnsi="Courier New" w:cs="Courier New"/>
+          <w:strike/>
           <w:sz w:val="20"/>
           <w:szCs w:val="20"/>
         </w:rPr>
@@ -836,6 +1009,7 @@
       <w:r>
         <w:rPr>
           <w:rFonts w:ascii="Courier New" w:hAnsi="Courier New" w:cs="Courier New"/>
+          <w:strike/>
           <w:sz w:val="20"/>
           <w:szCs w:val="20"/>
         </w:rPr>
@@ -845,12 +1019,16 @@
       <w:r>
         <w:rPr>
           <w:rFonts w:ascii="Courier New" w:hAnsi="Courier New" w:cs="Courier New"/>
+          <w:strike/>
           <w:sz w:val="20"/>
           <w:szCs w:val="20"/>
         </w:rPr>
         <w:t>)</w:t>
       </w:r>
       <w:r>
+        <w:rPr>
+          <w:strike/>
+        </w:rPr>
         <w:t xml:space="preserve"> est appelée</w:t>
       </w:r>
     </w:p>
@@ -861,8 +1039,14 @@
           <w:ilvl w:val="1"/>
           <w:numId w:val="10"/>
         </w:numPr>
-      </w:pPr>
-      <w:r>
+        <w:rPr>
+          <w:strike/>
+        </w:rPr>
+      </w:pPr>
+      <w:r>
+        <w:rPr>
+          <w:strike/>
+        </w:rPr>
         <w:lastRenderedPageBreak/>
         <w:t xml:space="preserve">Cette fonction récupère la liste des </w:t>
       </w:r>
@@ -870,6 +1054,7 @@
         <w:rPr>
           <w:b/>
           <w:bCs/>
+          <w:strike/>
         </w:rPr>
         <w:t>noms</w:t>
       </w:r>
@@ -877,17 +1062,27 @@
         <w:rPr>
           <w:b/>
           <w:bCs/>
+          <w:strike/>
         </w:rPr>
         <w:t xml:space="preserve"> officiels</w:t>
       </w:r>
       <w:r>
+        <w:rPr>
+          <w:strike/>
+        </w:rPr>
         <w:t xml:space="preserve"> de pays de la région Europe depuis l’API Rest countries</w:t>
       </w:r>
       <w:r>
+        <w:rPr>
+          <w:strike/>
+        </w:rPr>
         <w:t xml:space="preserve"> (</w:t>
       </w:r>
       <w:bookmarkStart w:id="0" w:name="_Hlk92708642"/>
       <w:r>
+        <w:rPr>
+          <w:strike/>
+        </w:rPr>
         <w:t xml:space="preserve">sauvegarder le JSON dans un fichier </w:t>
       </w:r>
       <w:proofErr w:type="spellStart"/>
@@ -896,18 +1091,23 @@
         <w:rPr>
           <w:b/>
           <w:bCs/>
+          <w:strike/>
         </w:rPr>
         <w:t>index.json</w:t>
       </w:r>
       <w:proofErr w:type="spellEnd"/>
       <w:proofErr w:type="gramEnd"/>
       <w:r>
+        <w:rPr>
+          <w:strike/>
+        </w:rPr>
         <w:t xml:space="preserve"> et l’ajouter dans un sous-dossier </w:t>
       </w:r>
       <w:proofErr w:type="spellStart"/>
       <w:r>
         <w:rPr>
           <w:rFonts w:ascii="Courier New" w:hAnsi="Courier New" w:cs="Courier New"/>
+          <w:strike/>
           <w:sz w:val="20"/>
           <w:szCs w:val="20"/>
         </w:rPr>
@@ -915,10 +1115,16 @@
       </w:r>
       <w:proofErr w:type="spellEnd"/>
       <w:r>
+        <w:rPr>
+          <w:strike/>
+        </w:rPr>
         <w:t xml:space="preserve"> du projet</w:t>
       </w:r>
       <w:bookmarkEnd w:id="0"/>
       <w:r>
+        <w:rPr>
+          <w:strike/>
+        </w:rPr>
         <w:t>)</w:t>
       </w:r>
     </w:p>
@@ -929,28 +1135,47 @@
           <w:ilvl w:val="1"/>
           <w:numId w:val="10"/>
         </w:numPr>
-      </w:pPr>
-      <w:r>
+        <w:rPr>
+          <w:strike/>
+        </w:rPr>
+      </w:pPr>
+      <w:r>
+        <w:rPr>
+          <w:strike/>
+        </w:rPr>
         <w:t>Cette fonction itère sur le tableau des pays</w:t>
       </w:r>
       <w:r>
+        <w:rPr>
+          <w:strike/>
+        </w:rPr>
         <w:t xml:space="preserve"> récupéré en JSON</w:t>
       </w:r>
       <w:r>
+        <w:rPr>
+          <w:strike/>
+        </w:rPr>
         <w:t xml:space="preserve"> pour construire dynamiquement la liste à afficher dans la page index.html</w:t>
       </w:r>
       <w:r>
+        <w:rPr>
+          <w:strike/>
+        </w:rPr>
         <w:t xml:space="preserve"> à l’aide d’un gabarit (</w:t>
       </w:r>
       <w:r>
         <w:rPr>
           <w:i/>
           <w:iCs/>
+          <w:strike/>
           <w:lang w:val="en-GB"/>
         </w:rPr>
         <w:t>template literal</w:t>
       </w:r>
       <w:r>
+        <w:rPr>
+          <w:strike/>
+        </w:rPr>
         <w:t>)</w:t>
       </w:r>
     </w:p>
@@ -961,14 +1186,21 @@
           <w:ilvl w:val="1"/>
           <w:numId w:val="10"/>
         </w:numPr>
-      </w:pPr>
-      <w:r>
+        <w:rPr>
+          <w:strike/>
+        </w:rPr>
+      </w:pPr>
+      <w:r>
+        <w:rPr>
+          <w:strike/>
+        </w:rPr>
         <w:t xml:space="preserve">Le résultat de cette construction doit être inséré dans la balise </w:t>
       </w:r>
       <w:proofErr w:type="spellStart"/>
       <w:r>
         <w:rPr>
           <w:rFonts w:ascii="Courier New" w:hAnsi="Courier New" w:cs="Courier New"/>
+          <w:strike/>
           <w:sz w:val="20"/>
           <w:szCs w:val="20"/>
         </w:rPr>
@@ -976,6 +1208,9 @@
       </w:r>
       <w:proofErr w:type="spellEnd"/>
       <w:r>
+        <w:rPr>
+          <w:strike/>
+        </w:rPr>
         <w:t xml:space="preserve"> correspondante</w:t>
       </w:r>
     </w:p>
@@ -986,8 +1221,14 @@
           <w:ilvl w:val="1"/>
           <w:numId w:val="10"/>
         </w:numPr>
-      </w:pPr>
-      <w:r>
+        <w:rPr>
+          <w:strike/>
+        </w:rPr>
+      </w:pPr>
+      <w:r>
+        <w:rPr>
+          <w:strike/>
+        </w:rPr>
         <w:t>Pas de gestion des erreurs</w:t>
       </w:r>
     </w:p>
@@ -1651,7 +1892,19 @@
           <w:rPr>
             <w:rStyle w:val="Lienhypertexte"/>
           </w:rPr>
-          <w:t>W3C Markup Validation Service</w:t>
+          <w:t xml:space="preserve">W3C </w:t>
+        </w:r>
+        <w:r>
+          <w:rPr>
+            <w:rStyle w:val="Lienhypertexte"/>
+          </w:rPr>
+          <w:t>M</w:t>
+        </w:r>
+        <w:r>
+          <w:rPr>
+            <w:rStyle w:val="Lienhypertexte"/>
+          </w:rPr>
+          <w:t>arkup Validation Service</w:t>
         </w:r>
       </w:hyperlink>
     </w:p>
@@ -3737,6 +3990,18 @@
       <w:shd w:val="clear" w:color="auto" w:fill="E1DFDD"/>
     </w:rPr>
   </w:style>
+  <w:style w:type="character" w:styleId="Lienhypertextesuivivisit">
+    <w:name w:val="FollowedHyperlink"/>
+    <w:basedOn w:val="Policepardfaut"/>
+    <w:uiPriority w:val="99"/>
+    <w:semiHidden/>
+    <w:unhideWhenUsed/>
+    <w:rsid w:val="006842D4"/>
+    <w:rPr>
+      <w:color w:val="954F72" w:themeColor="followedHyperlink"/>
+      <w:u w:val="single"/>
+    </w:rPr>
+  </w:style>
 </w:styles>
 </file>
 

</xml_diff>